<commit_message>
First proposal finished. Added countries csv
</commit_message>
<xml_diff>
--- a/ExerciseInstructions/Proposal/Proposal-JBSL.docx
+++ b/ExerciseInstructions/Proposal/Proposal-JBSL.docx
@@ -109,7 +109,25 @@
           <w:sz w:val="24"/>
           <w:szCs w:val="24"/>
         </w:rPr>
-        <w:t>Campo nuevo</w:t>
+        <w:t>Campo</w:t>
+      </w:r>
+      <w:r>
+        <w:rPr>
+          <w:rFonts w:ascii="Arial" w:hAnsi="Arial" w:cs="Arial"/>
+          <w:color w:val="70AD47" w:themeColor="accent6"/>
+          <w:sz w:val="24"/>
+          <w:szCs w:val="24"/>
+        </w:rPr>
+        <w:t>/Tabla</w:t>
+      </w:r>
+      <w:r>
+        <w:rPr>
+          <w:rFonts w:ascii="Arial" w:hAnsi="Arial" w:cs="Arial"/>
+          <w:color w:val="70AD47" w:themeColor="accent6"/>
+          <w:sz w:val="24"/>
+          <w:szCs w:val="24"/>
+        </w:rPr>
+        <w:t xml:space="preserve"> nuevo</w:t>
       </w:r>
     </w:p>
     <w:p>
@@ -377,6 +395,33 @@
     </w:p>
     <w:p>
       <w:pPr>
+        <w:pStyle w:val="ListParagraph"/>
+        <w:numPr>
+          <w:ilvl w:val="0"/>
+          <w:numId w:val="3"/>
+        </w:numPr>
+        <w:jc w:val="both"/>
+        <w:rPr>
+          <w:rFonts w:ascii="Arial" w:hAnsi="Arial" w:cs="Arial"/>
+          <w:color w:val="70AD47" w:themeColor="accent6"/>
+          <w:sz w:val="24"/>
+          <w:szCs w:val="24"/>
+        </w:rPr>
+      </w:pPr>
+      <w:proofErr w:type="spellStart"/>
+      <w:r>
+        <w:rPr>
+          <w:rFonts w:ascii="Arial" w:hAnsi="Arial" w:cs="Arial"/>
+          <w:color w:val="70AD47" w:themeColor="accent6"/>
+          <w:sz w:val="24"/>
+          <w:szCs w:val="24"/>
+        </w:rPr>
+        <w:t>Paises</w:t>
+      </w:r>
+      <w:proofErr w:type="spellEnd"/>
+    </w:p>
+    <w:p>
+      <w:pPr>
         <w:jc w:val="both"/>
       </w:pPr>
     </w:p>
@@ -1533,13 +1578,33 @@
       <w:r>
         <w:rPr>
           <w:rFonts w:ascii="Arial" w:hAnsi="Arial" w:cs="Arial"/>
-          <w:color w:val="4472C4" w:themeColor="accent1"/>
+          <w:color w:val="ED7D31" w:themeColor="accent2"/>
           <w:sz w:val="24"/>
           <w:szCs w:val="24"/>
         </w:rPr>
         <w:t>país_nac</w:t>
       </w:r>
       <w:proofErr w:type="spellEnd"/>
+      <w:r>
+        <w:rPr>
+          <w:rFonts w:ascii="Arial" w:hAnsi="Arial" w:cs="Arial"/>
+          <w:color w:val="ED7D31" w:themeColor="accent2"/>
+          <w:sz w:val="24"/>
+          <w:szCs w:val="24"/>
+        </w:rPr>
+        <w:t xml:space="preserve"> → </w:t>
+      </w:r>
+      <w:proofErr w:type="spellStart"/>
+      <w:r>
+        <w:rPr>
+          <w:rFonts w:ascii="Arial" w:hAnsi="Arial" w:cs="Arial"/>
+          <w:color w:val="ED7D31" w:themeColor="accent2"/>
+          <w:sz w:val="24"/>
+          <w:szCs w:val="24"/>
+        </w:rPr>
+        <w:t>pais_nacimiento_id</w:t>
+      </w:r>
+      <w:proofErr w:type="spellEnd"/>
     </w:p>
     <w:p>
       <w:pPr>
@@ -2327,6 +2392,162 @@
     <w:p>
       <w:pPr>
         <w:jc w:val="both"/>
+        <w:rPr>
+          <w:rFonts w:ascii="Arial" w:hAnsi="Arial" w:cs="Arial"/>
+          <w:color w:val="4472C4" w:themeColor="accent1"/>
+          <w:sz w:val="24"/>
+          <w:szCs w:val="24"/>
+        </w:rPr>
+      </w:pPr>
+      <w:r>
+        <w:rPr>
+          <w:rFonts w:ascii="Arial" w:hAnsi="Arial" w:cs="Arial"/>
+          <w:color w:val="4472C4" w:themeColor="accent1"/>
+          <w:sz w:val="24"/>
+          <w:szCs w:val="24"/>
+        </w:rPr>
+        <w:br w:type="page"/>
+      </w:r>
+    </w:p>
+    <w:p>
+      <w:pPr>
+        <w:pStyle w:val="ListParagraph"/>
+        <w:numPr>
+          <w:ilvl w:val="0"/>
+          <w:numId w:val="3"/>
+        </w:numPr>
+        <w:jc w:val="both"/>
+        <w:rPr>
+          <w:rFonts w:ascii="Arial" w:hAnsi="Arial" w:cs="Arial"/>
+          <w:color w:val="70AD47" w:themeColor="accent6"/>
+          <w:sz w:val="24"/>
+          <w:szCs w:val="24"/>
+        </w:rPr>
+      </w:pPr>
+      <w:proofErr w:type="spellStart"/>
+      <w:r>
+        <w:rPr>
+          <w:rFonts w:ascii="Arial" w:hAnsi="Arial" w:cs="Arial"/>
+          <w:color w:val="70AD47" w:themeColor="accent6"/>
+          <w:sz w:val="24"/>
+          <w:szCs w:val="24"/>
+        </w:rPr>
+        <w:lastRenderedPageBreak/>
+        <w:t>Paises</w:t>
+      </w:r>
+      <w:proofErr w:type="spellEnd"/>
+    </w:p>
+    <w:p>
+      <w:pPr>
+        <w:pStyle w:val="ListParagraph"/>
+        <w:numPr>
+          <w:ilvl w:val="1"/>
+          <w:numId w:val="3"/>
+        </w:numPr>
+        <w:jc w:val="both"/>
+        <w:rPr>
+          <w:rFonts w:ascii="Arial" w:hAnsi="Arial" w:cs="Arial"/>
+          <w:color w:val="70AD47" w:themeColor="accent6"/>
+          <w:sz w:val="24"/>
+          <w:szCs w:val="24"/>
+        </w:rPr>
+      </w:pPr>
+      <w:proofErr w:type="spellStart"/>
+      <w:r>
+        <w:rPr>
+          <w:rFonts w:ascii="Arial" w:hAnsi="Arial" w:cs="Arial"/>
+          <w:color w:val="70AD47" w:themeColor="accent6"/>
+          <w:sz w:val="24"/>
+          <w:szCs w:val="24"/>
+        </w:rPr>
+        <w:t>pais_id</w:t>
+      </w:r>
+      <w:proofErr w:type="spellEnd"/>
+    </w:p>
+    <w:p>
+      <w:pPr>
+        <w:pStyle w:val="ListParagraph"/>
+        <w:numPr>
+          <w:ilvl w:val="1"/>
+          <w:numId w:val="3"/>
+        </w:numPr>
+        <w:jc w:val="both"/>
+        <w:rPr>
+          <w:rFonts w:ascii="Arial" w:hAnsi="Arial" w:cs="Arial"/>
+          <w:color w:val="70AD47" w:themeColor="accent6"/>
+          <w:sz w:val="24"/>
+          <w:szCs w:val="24"/>
+        </w:rPr>
+      </w:pPr>
+      <w:proofErr w:type="spellStart"/>
+      <w:r>
+        <w:rPr>
+          <w:rFonts w:ascii="Arial" w:hAnsi="Arial" w:cs="Arial"/>
+          <w:color w:val="70AD47" w:themeColor="accent6"/>
+          <w:sz w:val="24"/>
+          <w:szCs w:val="24"/>
+        </w:rPr>
+        <w:t>codigo_iso</w:t>
+      </w:r>
+      <w:proofErr w:type="spellEnd"/>
+    </w:p>
+    <w:p>
+      <w:pPr>
+        <w:pStyle w:val="ListParagraph"/>
+        <w:numPr>
+          <w:ilvl w:val="1"/>
+          <w:numId w:val="3"/>
+        </w:numPr>
+        <w:jc w:val="both"/>
+        <w:rPr>
+          <w:rFonts w:ascii="Arial" w:hAnsi="Arial" w:cs="Arial"/>
+          <w:color w:val="70AD47" w:themeColor="accent6"/>
+          <w:sz w:val="24"/>
+          <w:szCs w:val="24"/>
+        </w:rPr>
+      </w:pPr>
+      <w:r>
+        <w:rPr>
+          <w:rFonts w:ascii="Arial" w:hAnsi="Arial" w:cs="Arial"/>
+          <w:color w:val="70AD47" w:themeColor="accent6"/>
+          <w:sz w:val="24"/>
+          <w:szCs w:val="24"/>
+        </w:rPr>
+        <w:t>nombre</w:t>
+      </w:r>
+    </w:p>
+    <w:p>
+      <w:pPr>
+        <w:pStyle w:val="ListParagraph"/>
+        <w:numPr>
+          <w:ilvl w:val="1"/>
+          <w:numId w:val="3"/>
+        </w:numPr>
+        <w:jc w:val="both"/>
+        <w:rPr>
+          <w:rFonts w:ascii="Arial" w:hAnsi="Arial" w:cs="Arial"/>
+          <w:color w:val="70AD47" w:themeColor="accent6"/>
+          <w:sz w:val="24"/>
+          <w:szCs w:val="24"/>
+        </w:rPr>
+      </w:pPr>
+      <w:r>
+        <w:rPr>
+          <w:rFonts w:ascii="Arial" w:hAnsi="Arial" w:cs="Arial"/>
+          <w:color w:val="70AD47" w:themeColor="accent6"/>
+          <w:sz w:val="24"/>
+          <w:szCs w:val="24"/>
+        </w:rPr>
+        <w:t>continente</w:t>
+      </w:r>
+    </w:p>
+    <w:p>
+      <w:pPr>
+        <w:pStyle w:val="ListParagraph"/>
+        <w:numPr>
+          <w:ilvl w:val="0"/>
+          <w:numId w:val="3"/>
+        </w:numPr>
         <w:rPr>
           <w:rFonts w:ascii="Arial" w:hAnsi="Arial" w:cs="Arial"/>
           <w:color w:val="4472C4" w:themeColor="accent1"/>
@@ -2453,15 +2674,14 @@
         <w:rPr>
           <w:rFonts w:ascii="Arial" w:hAnsi="Arial" w:cs="Arial"/>
           <w:noProof/>
-          <w:color w:val="ED7D31" w:themeColor="accent2"/>
           <w:sz w:val="24"/>
           <w:szCs w:val="24"/>
         </w:rPr>
         <w:drawing>
-          <wp:inline distT="0" distB="0" distL="0" distR="0" wp14:anchorId="6AE1F47F" wp14:editId="4DF00877">
-            <wp:extent cx="5393690" cy="2112645"/>
-            <wp:effectExtent l="0" t="0" r="0" b="1905"/>
-            <wp:docPr id="31469885" name="Picture 1" descr="A screenshot of a computer&#10;&#10;Description automatically generated"/>
+          <wp:inline distT="0" distB="0" distL="0" distR="0" wp14:anchorId="12CEB8BE" wp14:editId="7F72C210">
+            <wp:extent cx="5391150" cy="2767330"/>
+            <wp:effectExtent l="0" t="0" r="0" b="0"/>
+            <wp:docPr id="1180295214" name="Picture 1"/>
             <wp:cNvGraphicFramePr>
               <a:graphicFrameLocks xmlns:a="http://schemas.openxmlformats.org/drawingml/2006/main" noChangeAspect="1"/>
             </wp:cNvGraphicFramePr>
@@ -2469,7 +2689,7 @@
               <a:graphicData uri="http://schemas.openxmlformats.org/drawingml/2006/picture">
                 <pic:pic xmlns:pic="http://schemas.openxmlformats.org/drawingml/2006/picture">
                   <pic:nvPicPr>
-                    <pic:cNvPr id="31469885" name="Picture 1" descr="A screenshot of a computer&#10;&#10;Description automatically generated"/>
+                    <pic:cNvPr id="0" name="Picture 1"/>
                     <pic:cNvPicPr>
                       <a:picLocks noChangeAspect="1" noChangeArrowheads="1"/>
                     </pic:cNvPicPr>
@@ -2490,7 +2710,7 @@
                   <pic:spPr bwMode="auto">
                     <a:xfrm>
                       <a:off x="0" y="0"/>
-                      <a:ext cx="5393690" cy="2112645"/>
+                      <a:ext cx="5391150" cy="2767330"/>
                     </a:xfrm>
                     <a:prstGeom prst="rect">
                       <a:avLst/>
@@ -2775,57 +2995,86 @@
           <w:sz w:val="24"/>
           <w:szCs w:val="24"/>
         </w:rPr>
-        <w:t>Gráfico: tipo pastel (todo aprobado vs algo suspendido)</w:t>
-      </w:r>
-    </w:p>
-    <w:p>
-      <w:pPr>
-        <w:pStyle w:val="ListParagraph"/>
-        <w:numPr>
-          <w:ilvl w:val="1"/>
-          <w:numId w:val="3"/>
-        </w:numPr>
-        <w:jc w:val="both"/>
-        <w:rPr>
-          <w:rFonts w:ascii="Arial" w:hAnsi="Arial" w:cs="Arial"/>
-          <w:color w:val="4472C4" w:themeColor="accent1"/>
-          <w:sz w:val="24"/>
-          <w:szCs w:val="24"/>
-        </w:rPr>
-      </w:pPr>
-      <w:r>
-        <w:rPr>
-          <w:rFonts w:ascii="Arial" w:hAnsi="Arial" w:cs="Arial"/>
-          <w:color w:val="4472C4" w:themeColor="accent1"/>
-          <w:sz w:val="24"/>
-          <w:szCs w:val="24"/>
-        </w:rPr>
-        <w:t>Filtro: Evaluaciones</w:t>
-      </w:r>
-    </w:p>
-    <w:p>
-      <w:pPr>
-        <w:pStyle w:val="ListParagraph"/>
-        <w:numPr>
-          <w:ilvl w:val="1"/>
-          <w:numId w:val="3"/>
-        </w:numPr>
-        <w:jc w:val="both"/>
-        <w:rPr>
-          <w:rFonts w:ascii="Arial" w:hAnsi="Arial" w:cs="Arial"/>
-          <w:color w:val="4472C4" w:themeColor="accent1"/>
-          <w:sz w:val="24"/>
-          <w:szCs w:val="24"/>
-        </w:rPr>
-      </w:pPr>
-      <w:r>
-        <w:rPr>
-          <w:rFonts w:ascii="Arial" w:hAnsi="Arial" w:cs="Arial"/>
-          <w:color w:val="4472C4" w:themeColor="accent1"/>
-          <w:sz w:val="24"/>
-          <w:szCs w:val="24"/>
-        </w:rPr>
-        <w:t>Navegación: botón para navegar a la siguiente página y para el índice.</w:t>
+        <w:t xml:space="preserve">Gráfico: </w:t>
+      </w:r>
+      <w:r>
+        <w:rPr>
+          <w:rFonts w:ascii="Arial" w:hAnsi="Arial" w:cs="Arial"/>
+          <w:color w:val="4472C4" w:themeColor="accent1"/>
+          <w:sz w:val="24"/>
+          <w:szCs w:val="24"/>
+        </w:rPr>
+        <w:t>tipo aguja</w:t>
+      </w:r>
+      <w:r>
+        <w:rPr>
+          <w:rFonts w:ascii="Arial" w:hAnsi="Arial" w:cs="Arial"/>
+          <w:color w:val="4472C4" w:themeColor="accent1"/>
+          <w:sz w:val="24"/>
+          <w:szCs w:val="24"/>
+        </w:rPr>
+        <w:t xml:space="preserve"> </w:t>
+      </w:r>
+      <w:r>
+        <w:rPr>
+          <w:rFonts w:ascii="Arial" w:hAnsi="Arial" w:cs="Arial"/>
+          <w:color w:val="4472C4" w:themeColor="accent1"/>
+          <w:sz w:val="24"/>
+          <w:szCs w:val="24"/>
+        </w:rPr>
+        <w:t>(umbral al 30%)</w:t>
+      </w:r>
+    </w:p>
+    <w:p>
+      <w:pPr>
+        <w:pStyle w:val="ListParagraph"/>
+        <w:numPr>
+          <w:ilvl w:val="1"/>
+          <w:numId w:val="3"/>
+        </w:numPr>
+        <w:jc w:val="both"/>
+        <w:rPr>
+          <w:rFonts w:ascii="Arial" w:hAnsi="Arial" w:cs="Arial"/>
+          <w:color w:val="4472C4" w:themeColor="accent1"/>
+          <w:sz w:val="24"/>
+          <w:szCs w:val="24"/>
+        </w:rPr>
+      </w:pPr>
+      <w:r>
+        <w:rPr>
+          <w:rFonts w:ascii="Arial" w:hAnsi="Arial" w:cs="Arial"/>
+          <w:color w:val="4472C4" w:themeColor="accent1"/>
+          <w:sz w:val="24"/>
+          <w:szCs w:val="24"/>
+        </w:rPr>
+        <w:t>Filtro</w:t>
+      </w:r>
+      <w:r>
+        <w:rPr>
+          <w:rFonts w:ascii="Arial" w:hAnsi="Arial" w:cs="Arial"/>
+          <w:color w:val="4472C4" w:themeColor="accent1"/>
+          <w:sz w:val="24"/>
+          <w:szCs w:val="24"/>
+        </w:rPr>
+        <w:t>s</w:t>
+      </w:r>
+      <w:r>
+        <w:rPr>
+          <w:rFonts w:ascii="Arial" w:hAnsi="Arial" w:cs="Arial"/>
+          <w:color w:val="4472C4" w:themeColor="accent1"/>
+          <w:sz w:val="24"/>
+          <w:szCs w:val="24"/>
+        </w:rPr>
+        <w:t xml:space="preserve">: </w:t>
+      </w:r>
+      <w:r>
+        <w:rPr>
+          <w:rFonts w:ascii="Arial" w:hAnsi="Arial" w:cs="Arial"/>
+          <w:color w:val="4472C4" w:themeColor="accent1"/>
+          <w:sz w:val="24"/>
+          <w:szCs w:val="24"/>
+        </w:rPr>
+        <w:t>Familia, grado (medio/superior), especialidad (DAW, ASIR)</w:t>
       </w:r>
     </w:p>
     <w:p>
@@ -2850,6 +3099,135 @@
           <w:sz w:val="24"/>
           <w:szCs w:val="24"/>
         </w:rPr>
+        <w:t xml:space="preserve">Página </w:t>
+      </w:r>
+      <w:r>
+        <w:rPr>
+          <w:rFonts w:ascii="Arial" w:hAnsi="Arial" w:cs="Arial"/>
+          <w:color w:val="4472C4" w:themeColor="accent1"/>
+          <w:sz w:val="24"/>
+          <w:szCs w:val="24"/>
+        </w:rPr>
+        <w:t>4</w:t>
+      </w:r>
+      <w:r>
+        <w:rPr>
+          <w:rFonts w:ascii="Arial" w:hAnsi="Arial" w:cs="Arial"/>
+          <w:color w:val="4472C4" w:themeColor="accent1"/>
+          <w:sz w:val="24"/>
+          <w:szCs w:val="24"/>
+        </w:rPr>
+        <w:t>: Visualización de alumnos evaluables</w:t>
+      </w:r>
+    </w:p>
+    <w:p>
+      <w:pPr>
+        <w:pStyle w:val="ListParagraph"/>
+        <w:numPr>
+          <w:ilvl w:val="1"/>
+          <w:numId w:val="3"/>
+        </w:numPr>
+        <w:jc w:val="both"/>
+        <w:rPr>
+          <w:rFonts w:ascii="Arial" w:hAnsi="Arial" w:cs="Arial"/>
+          <w:color w:val="4472C4" w:themeColor="accent1"/>
+          <w:sz w:val="24"/>
+          <w:szCs w:val="24"/>
+        </w:rPr>
+      </w:pPr>
+      <w:r>
+        <w:rPr>
+          <w:rFonts w:ascii="Arial" w:hAnsi="Arial" w:cs="Arial"/>
+          <w:color w:val="4472C4" w:themeColor="accent1"/>
+          <w:sz w:val="24"/>
+          <w:szCs w:val="24"/>
+        </w:rPr>
+        <w:t>Gráfico: tipo pastel</w:t>
+      </w:r>
+      <w:r>
+        <w:rPr>
+          <w:rFonts w:ascii="Arial" w:hAnsi="Arial" w:cs="Arial"/>
+          <w:color w:val="4472C4" w:themeColor="accent1"/>
+          <w:sz w:val="24"/>
+          <w:szCs w:val="24"/>
+        </w:rPr>
+        <w:t xml:space="preserve"> (evaluables vs no evaluables)</w:t>
+      </w:r>
+    </w:p>
+    <w:p>
+      <w:pPr>
+        <w:pStyle w:val="ListParagraph"/>
+        <w:numPr>
+          <w:ilvl w:val="1"/>
+          <w:numId w:val="3"/>
+        </w:numPr>
+        <w:jc w:val="both"/>
+        <w:rPr>
+          <w:rFonts w:ascii="Arial" w:hAnsi="Arial" w:cs="Arial"/>
+          <w:color w:val="4472C4" w:themeColor="accent1"/>
+          <w:sz w:val="24"/>
+          <w:szCs w:val="24"/>
+        </w:rPr>
+      </w:pPr>
+      <w:r>
+        <w:rPr>
+          <w:rFonts w:ascii="Arial" w:hAnsi="Arial" w:cs="Arial"/>
+          <w:color w:val="4472C4" w:themeColor="accent1"/>
+          <w:sz w:val="24"/>
+          <w:szCs w:val="24"/>
+        </w:rPr>
+        <w:t>Filtro</w:t>
+      </w:r>
+      <w:r>
+        <w:rPr>
+          <w:rFonts w:ascii="Arial" w:hAnsi="Arial" w:cs="Arial"/>
+          <w:color w:val="4472C4" w:themeColor="accent1"/>
+          <w:sz w:val="24"/>
+          <w:szCs w:val="24"/>
+        </w:rPr>
+        <w:t>s</w:t>
+      </w:r>
+      <w:r>
+        <w:rPr>
+          <w:rFonts w:ascii="Arial" w:hAnsi="Arial" w:cs="Arial"/>
+          <w:color w:val="4472C4" w:themeColor="accent1"/>
+          <w:sz w:val="24"/>
+          <w:szCs w:val="24"/>
+        </w:rPr>
+        <w:t xml:space="preserve">: </w:t>
+      </w:r>
+      <w:r>
+        <w:rPr>
+          <w:rFonts w:ascii="Arial" w:hAnsi="Arial" w:cs="Arial"/>
+          <w:color w:val="4472C4" w:themeColor="accent1"/>
+          <w:sz w:val="24"/>
+          <w:szCs w:val="24"/>
+        </w:rPr>
+        <w:t>Familia, grado (medio/superior), especialidad (DAW, ASIR), turno (presencial, semi)</w:t>
+      </w:r>
+    </w:p>
+    <w:p>
+      <w:pPr>
+        <w:pStyle w:val="ListParagraph"/>
+        <w:numPr>
+          <w:ilvl w:val="0"/>
+          <w:numId w:val="3"/>
+        </w:numPr>
+        <w:jc w:val="both"/>
+        <w:rPr>
+          <w:rFonts w:ascii="Arial" w:hAnsi="Arial" w:cs="Arial"/>
+          <w:color w:val="4472C4" w:themeColor="accent1"/>
+          <w:sz w:val="24"/>
+          <w:szCs w:val="24"/>
+        </w:rPr>
+      </w:pPr>
+      <w:r>
+        <w:rPr>
+          <w:rFonts w:ascii="Arial" w:hAnsi="Arial" w:cs="Arial"/>
+          <w:color w:val="4472C4" w:themeColor="accent1"/>
+          <w:sz w:val="24"/>
+          <w:szCs w:val="24"/>
+        </w:rPr>
         <w:t>Página</w:t>
       </w:r>
       <w:r>
@@ -2859,7 +3237,25 @@
           <w:sz w:val="24"/>
           <w:szCs w:val="24"/>
         </w:rPr>
-        <w:t xml:space="preserve"> 4: Visualización de alumnos evaluables con todo aprobado</w:t>
+        <w:t xml:space="preserve"> </w:t>
+      </w:r>
+      <w:r>
+        <w:rPr>
+          <w:rFonts w:ascii="Arial" w:hAnsi="Arial" w:cs="Arial"/>
+          <w:color w:val="4472C4" w:themeColor="accent1"/>
+          <w:sz w:val="24"/>
+          <w:szCs w:val="24"/>
+        </w:rPr>
+        <w:t>5</w:t>
+      </w:r>
+      <w:r>
+        <w:rPr>
+          <w:rFonts w:ascii="Arial" w:hAnsi="Arial" w:cs="Arial"/>
+          <w:color w:val="4472C4" w:themeColor="accent1"/>
+          <w:sz w:val="24"/>
+          <w:szCs w:val="24"/>
+        </w:rPr>
+        <w:t>: Visualización de alumnos evaluables con todo aprobado</w:t>
       </w:r>
     </w:p>
     <w:p>
@@ -2909,32 +3305,25 @@
           <w:sz w:val="24"/>
           <w:szCs w:val="24"/>
         </w:rPr>
-        <w:t>Filtro: familia, grado (medio/superior), especialidad (DAW, ASIR), periodo (primero, segundo), turno (presencial, semi)</w:t>
-      </w:r>
-    </w:p>
-    <w:p>
-      <w:pPr>
-        <w:pStyle w:val="ListParagraph"/>
-        <w:numPr>
-          <w:ilvl w:val="1"/>
-          <w:numId w:val="3"/>
-        </w:numPr>
-        <w:jc w:val="both"/>
-        <w:rPr>
-          <w:rFonts w:ascii="Arial" w:hAnsi="Arial" w:cs="Arial"/>
-          <w:color w:val="4472C4" w:themeColor="accent1"/>
-          <w:sz w:val="24"/>
-          <w:szCs w:val="24"/>
-        </w:rPr>
-      </w:pPr>
-      <w:r>
-        <w:rPr>
-          <w:rFonts w:ascii="Arial" w:hAnsi="Arial" w:cs="Arial"/>
-          <w:color w:val="4472C4" w:themeColor="accent1"/>
-          <w:sz w:val="24"/>
-          <w:szCs w:val="24"/>
-        </w:rPr>
-        <w:t>Navegación: botón para navegar a la siguiente página y para el índice.</w:t>
+        <w:t>Filtro</w:t>
+      </w:r>
+      <w:r>
+        <w:rPr>
+          <w:rFonts w:ascii="Arial" w:hAnsi="Arial" w:cs="Arial"/>
+          <w:color w:val="4472C4" w:themeColor="accent1"/>
+          <w:sz w:val="24"/>
+          <w:szCs w:val="24"/>
+        </w:rPr>
+        <w:t>s</w:t>
+      </w:r>
+      <w:r>
+        <w:rPr>
+          <w:rFonts w:ascii="Arial" w:hAnsi="Arial" w:cs="Arial"/>
+          <w:color w:val="4472C4" w:themeColor="accent1"/>
+          <w:sz w:val="24"/>
+          <w:szCs w:val="24"/>
+        </w:rPr>
+        <w:t>: familia, grado (medio/superior), especialidad (DAW, ASIR), periodo (primero, segundo), turno (presencial, semi)</w:t>
       </w:r>
     </w:p>
     <w:p>
@@ -2959,7 +3348,127 @@
           <w:sz w:val="24"/>
           <w:szCs w:val="24"/>
         </w:rPr>
-        <w:t>Página 5: Procedencia de los alumnos</w:t>
+        <w:t xml:space="preserve">Página </w:t>
+      </w:r>
+      <w:r>
+        <w:rPr>
+          <w:rFonts w:ascii="Arial" w:hAnsi="Arial" w:cs="Arial"/>
+          <w:color w:val="4472C4" w:themeColor="accent1"/>
+          <w:sz w:val="24"/>
+          <w:szCs w:val="24"/>
+        </w:rPr>
+        <w:t>6</w:t>
+      </w:r>
+      <w:r>
+        <w:rPr>
+          <w:rFonts w:ascii="Arial" w:hAnsi="Arial" w:cs="Arial"/>
+          <w:color w:val="4472C4" w:themeColor="accent1"/>
+          <w:sz w:val="24"/>
+          <w:szCs w:val="24"/>
+        </w:rPr>
+        <w:t xml:space="preserve">: Alumnos que promocionan a 2º </w:t>
+      </w:r>
+    </w:p>
+    <w:p>
+      <w:pPr>
+        <w:pStyle w:val="ListParagraph"/>
+        <w:numPr>
+          <w:ilvl w:val="1"/>
+          <w:numId w:val="3"/>
+        </w:numPr>
+        <w:jc w:val="both"/>
+        <w:rPr>
+          <w:rFonts w:ascii="Arial" w:hAnsi="Arial" w:cs="Arial"/>
+          <w:color w:val="4472C4" w:themeColor="accent1"/>
+          <w:sz w:val="24"/>
+          <w:szCs w:val="24"/>
+        </w:rPr>
+      </w:pPr>
+      <w:r>
+        <w:rPr>
+          <w:rFonts w:ascii="Arial" w:hAnsi="Arial" w:cs="Arial"/>
+          <w:color w:val="4472C4" w:themeColor="accent1"/>
+          <w:sz w:val="24"/>
+          <w:szCs w:val="24"/>
+        </w:rPr>
+        <w:t xml:space="preserve">Gráfico: gráfico de línea donde el eje X son las diferentes especialidades (DAW, ASIR) y el eje Y el porcentaje </w:t>
+      </w:r>
+      <w:r>
+        <w:rPr>
+          <w:rFonts w:ascii="Arial" w:hAnsi="Arial" w:cs="Arial"/>
+          <w:color w:val="4472C4" w:themeColor="accent1"/>
+          <w:sz w:val="24"/>
+          <w:szCs w:val="24"/>
+        </w:rPr>
+        <w:t>de los alumnos que promocionan</w:t>
+      </w:r>
+    </w:p>
+    <w:p>
+      <w:pPr>
+        <w:pStyle w:val="ListParagraph"/>
+        <w:numPr>
+          <w:ilvl w:val="1"/>
+          <w:numId w:val="3"/>
+        </w:numPr>
+        <w:jc w:val="both"/>
+        <w:rPr>
+          <w:rFonts w:ascii="Arial" w:hAnsi="Arial" w:cs="Arial"/>
+          <w:color w:val="4472C4" w:themeColor="accent1"/>
+          <w:sz w:val="24"/>
+          <w:szCs w:val="24"/>
+        </w:rPr>
+      </w:pPr>
+      <w:r>
+        <w:rPr>
+          <w:rFonts w:ascii="Arial" w:hAnsi="Arial" w:cs="Arial"/>
+          <w:color w:val="4472C4" w:themeColor="accent1"/>
+          <w:sz w:val="24"/>
+          <w:szCs w:val="24"/>
+        </w:rPr>
+        <w:t>Filtro: familia, grado (medio/superior)</w:t>
+      </w:r>
+    </w:p>
+    <w:p>
+      <w:pPr>
+        <w:pStyle w:val="ListParagraph"/>
+        <w:numPr>
+          <w:ilvl w:val="0"/>
+          <w:numId w:val="3"/>
+        </w:numPr>
+        <w:jc w:val="both"/>
+        <w:rPr>
+          <w:rFonts w:ascii="Arial" w:hAnsi="Arial" w:cs="Arial"/>
+          <w:color w:val="4472C4" w:themeColor="accent1"/>
+          <w:sz w:val="24"/>
+          <w:szCs w:val="24"/>
+        </w:rPr>
+      </w:pPr>
+      <w:r>
+        <w:rPr>
+          <w:rFonts w:ascii="Arial" w:hAnsi="Arial" w:cs="Arial"/>
+          <w:color w:val="4472C4" w:themeColor="accent1"/>
+          <w:sz w:val="24"/>
+          <w:szCs w:val="24"/>
+        </w:rPr>
+        <w:t xml:space="preserve">Página </w:t>
+      </w:r>
+      <w:r>
+        <w:rPr>
+          <w:rFonts w:ascii="Arial" w:hAnsi="Arial" w:cs="Arial"/>
+          <w:color w:val="4472C4" w:themeColor="accent1"/>
+          <w:sz w:val="24"/>
+          <w:szCs w:val="24"/>
+        </w:rPr>
+        <w:t>7</w:t>
+      </w:r>
+      <w:r>
+        <w:rPr>
+          <w:rFonts w:ascii="Arial" w:hAnsi="Arial" w:cs="Arial"/>
+          <w:color w:val="4472C4" w:themeColor="accent1"/>
+          <w:sz w:val="24"/>
+          <w:szCs w:val="24"/>
+        </w:rPr>
+        <w:t>: Procedencia de los alumnos</w:t>
       </w:r>
     </w:p>
     <w:p>
@@ -3009,25 +3518,75 @@
           <w:sz w:val="24"/>
           <w:szCs w:val="24"/>
         </w:rPr>
-        <w:t>mapa de calor con el país de procedencia de los alumno</w:t>
-      </w:r>
-      <w:r>
-        <w:rPr>
-          <w:rFonts w:ascii="Arial" w:hAnsi="Arial" w:cs="Arial"/>
-          <w:color w:val="4472C4" w:themeColor="accent1"/>
-          <w:sz w:val="24"/>
-          <w:szCs w:val="24"/>
-        </w:rPr>
-        <w:t>s</w:t>
-      </w:r>
-      <w:r>
-        <w:rPr>
-          <w:rFonts w:ascii="Arial" w:hAnsi="Arial" w:cs="Arial"/>
-          <w:color w:val="4472C4" w:themeColor="accent1"/>
-          <w:sz w:val="24"/>
-          <w:szCs w:val="24"/>
-        </w:rPr>
-        <w:t xml:space="preserve"> (excluyendo España</w:t>
+        <w:t>mapa de calor con el país de procedencia de los alumnos (excluyendo España)</w:t>
+      </w:r>
+    </w:p>
+    <w:p>
+      <w:pPr>
+        <w:pStyle w:val="ListParagraph"/>
+        <w:numPr>
+          <w:ilvl w:val="2"/>
+          <w:numId w:val="3"/>
+        </w:numPr>
+        <w:jc w:val="both"/>
+        <w:rPr>
+          <w:rFonts w:ascii="Arial" w:hAnsi="Arial" w:cs="Arial"/>
+          <w:color w:val="4472C4" w:themeColor="accent1"/>
+          <w:sz w:val="24"/>
+          <w:szCs w:val="24"/>
+        </w:rPr>
+      </w:pPr>
+      <w:r>
+        <w:rPr>
+          <w:rFonts w:ascii="Arial" w:hAnsi="Arial" w:cs="Arial"/>
+          <w:color w:val="4472C4" w:themeColor="accent1"/>
+          <w:sz w:val="24"/>
+          <w:szCs w:val="24"/>
+        </w:rPr>
+        <w:t>mapa de calor de los municipios para los alumnos españoles</w:t>
+      </w:r>
+    </w:p>
+    <w:p>
+      <w:pPr>
+        <w:pStyle w:val="ListParagraph"/>
+        <w:numPr>
+          <w:ilvl w:val="1"/>
+          <w:numId w:val="3"/>
+        </w:numPr>
+        <w:jc w:val="both"/>
+        <w:rPr>
+          <w:rFonts w:ascii="Arial" w:hAnsi="Arial" w:cs="Arial"/>
+          <w:color w:val="4472C4" w:themeColor="accent1"/>
+          <w:sz w:val="24"/>
+          <w:szCs w:val="24"/>
+        </w:rPr>
+      </w:pPr>
+      <w:r>
+        <w:rPr>
+          <w:rFonts w:ascii="Arial" w:hAnsi="Arial" w:cs="Arial"/>
+          <w:color w:val="4472C4" w:themeColor="accent1"/>
+          <w:sz w:val="24"/>
+          <w:szCs w:val="24"/>
+        </w:rPr>
+        <w:t>Filtro: ninguno</w:t>
+      </w:r>
+      <w:r>
+        <w:rPr>
+          <w:rFonts w:ascii="Arial" w:hAnsi="Arial" w:cs="Arial"/>
+          <w:color w:val="4472C4" w:themeColor="accent1"/>
+          <w:sz w:val="24"/>
+          <w:szCs w:val="24"/>
+        </w:rPr>
+        <w:t xml:space="preserve"> (</w:t>
+      </w:r>
+      <w:r>
+        <w:rPr>
+          <w:rFonts w:ascii="Arial" w:hAnsi="Arial" w:cs="Arial"/>
+          <w:color w:val="4472C4" w:themeColor="accent1"/>
+          <w:sz w:val="24"/>
+          <w:szCs w:val="24"/>
+        </w:rPr>
+        <w:t>¿continente?</w:t>
       </w:r>
       <w:r>
         <w:rPr>
@@ -3043,90 +3602,177 @@
       <w:pPr>
         <w:pStyle w:val="ListParagraph"/>
         <w:numPr>
-          <w:ilvl w:val="2"/>
-          <w:numId w:val="3"/>
-        </w:numPr>
-        <w:jc w:val="both"/>
-        <w:rPr>
-          <w:rFonts w:ascii="Arial" w:hAnsi="Arial" w:cs="Arial"/>
-          <w:color w:val="4472C4" w:themeColor="accent1"/>
-          <w:sz w:val="24"/>
-          <w:szCs w:val="24"/>
-        </w:rPr>
-      </w:pPr>
-      <w:r>
-        <w:rPr>
-          <w:rFonts w:ascii="Arial" w:hAnsi="Arial" w:cs="Arial"/>
-          <w:color w:val="4472C4" w:themeColor="accent1"/>
-          <w:sz w:val="24"/>
-          <w:szCs w:val="24"/>
-        </w:rPr>
-        <w:t>mapa de calor de los municipios para los alumnos españoles</w:t>
-      </w:r>
-    </w:p>
-    <w:p>
-      <w:pPr>
-        <w:pStyle w:val="ListParagraph"/>
-        <w:numPr>
-          <w:ilvl w:val="1"/>
-          <w:numId w:val="3"/>
-        </w:numPr>
-        <w:jc w:val="both"/>
-        <w:rPr>
-          <w:rFonts w:ascii="Arial" w:hAnsi="Arial" w:cs="Arial"/>
-          <w:color w:val="4472C4" w:themeColor="accent1"/>
-          <w:sz w:val="24"/>
-          <w:szCs w:val="24"/>
-        </w:rPr>
-      </w:pPr>
-      <w:r>
-        <w:rPr>
-          <w:rFonts w:ascii="Arial" w:hAnsi="Arial" w:cs="Arial"/>
-          <w:color w:val="4472C4" w:themeColor="accent1"/>
-          <w:sz w:val="24"/>
-          <w:szCs w:val="24"/>
-        </w:rPr>
-        <w:t>Filtro: ninguno</w:t>
-      </w:r>
-    </w:p>
-    <w:p>
-      <w:pPr>
-        <w:pStyle w:val="ListParagraph"/>
-        <w:numPr>
-          <w:ilvl w:val="1"/>
-          <w:numId w:val="3"/>
-        </w:numPr>
-        <w:jc w:val="both"/>
-        <w:rPr>
-          <w:rFonts w:ascii="Arial" w:hAnsi="Arial" w:cs="Arial"/>
-          <w:color w:val="4472C4" w:themeColor="accent1"/>
-          <w:sz w:val="24"/>
-          <w:szCs w:val="24"/>
-        </w:rPr>
-      </w:pPr>
-      <w:r>
-        <w:rPr>
-          <w:rFonts w:ascii="Arial" w:hAnsi="Arial" w:cs="Arial"/>
-          <w:color w:val="4472C4" w:themeColor="accent1"/>
-          <w:sz w:val="24"/>
-          <w:szCs w:val="24"/>
-        </w:rPr>
-        <w:t>Navegación: botón para navegar a la siguiente página y para el índice.</w:t>
-      </w:r>
-    </w:p>
-    <w:p>
-      <w:pPr>
-        <w:jc w:val="both"/>
-        <w:rPr>
-          <w:rFonts w:ascii="Arial" w:hAnsi="Arial" w:cs="Arial"/>
-          <w:color w:val="4472C4" w:themeColor="accent1"/>
-          <w:sz w:val="24"/>
-          <w:szCs w:val="24"/>
-        </w:rPr>
-      </w:pPr>
-    </w:p>
-    <w:p>
-      <w:pPr>
+          <w:ilvl w:val="0"/>
+          <w:numId w:val="3"/>
+        </w:numPr>
+        <w:jc w:val="both"/>
+        <w:rPr>
+          <w:rFonts w:ascii="Arial" w:hAnsi="Arial" w:cs="Arial"/>
+          <w:color w:val="4472C4" w:themeColor="accent1"/>
+          <w:sz w:val="24"/>
+          <w:szCs w:val="24"/>
+        </w:rPr>
+      </w:pPr>
+      <w:r>
+        <w:rPr>
+          <w:rFonts w:ascii="Arial" w:hAnsi="Arial" w:cs="Arial"/>
+          <w:color w:val="4472C4" w:themeColor="accent1"/>
+          <w:sz w:val="24"/>
+          <w:szCs w:val="24"/>
+        </w:rPr>
+        <w:t xml:space="preserve">Página </w:t>
+      </w:r>
+      <w:r>
+        <w:rPr>
+          <w:rFonts w:ascii="Arial" w:hAnsi="Arial" w:cs="Arial"/>
+          <w:color w:val="4472C4" w:themeColor="accent1"/>
+          <w:sz w:val="24"/>
+          <w:szCs w:val="24"/>
+        </w:rPr>
+        <w:t>8</w:t>
+      </w:r>
+      <w:r>
+        <w:rPr>
+          <w:rFonts w:ascii="Arial" w:hAnsi="Arial" w:cs="Arial"/>
+          <w:color w:val="4472C4" w:themeColor="accent1"/>
+          <w:sz w:val="24"/>
+          <w:szCs w:val="24"/>
+        </w:rPr>
+        <w:t xml:space="preserve">: </w:t>
+      </w:r>
+      <w:r>
+        <w:rPr>
+          <w:rFonts w:ascii="Arial" w:hAnsi="Arial" w:cs="Arial"/>
+          <w:color w:val="4472C4" w:themeColor="accent1"/>
+          <w:sz w:val="24"/>
+          <w:szCs w:val="24"/>
+        </w:rPr>
+        <w:t xml:space="preserve">Distribución de edades de los </w:t>
+      </w:r>
+      <w:r>
+        <w:rPr>
+          <w:rFonts w:ascii="Arial" w:hAnsi="Arial" w:cs="Arial"/>
+          <w:color w:val="4472C4" w:themeColor="accent1"/>
+          <w:sz w:val="24"/>
+          <w:szCs w:val="24"/>
+        </w:rPr>
+        <w:t>alumnos</w:t>
+      </w:r>
+    </w:p>
+    <w:p>
+      <w:pPr>
+        <w:pStyle w:val="ListParagraph"/>
+        <w:numPr>
+          <w:ilvl w:val="1"/>
+          <w:numId w:val="3"/>
+        </w:numPr>
+        <w:jc w:val="both"/>
+        <w:rPr>
+          <w:rFonts w:ascii="Arial" w:hAnsi="Arial" w:cs="Arial"/>
+          <w:color w:val="4472C4" w:themeColor="accent1"/>
+          <w:sz w:val="24"/>
+          <w:szCs w:val="24"/>
+        </w:rPr>
+      </w:pPr>
+      <w:r>
+        <w:rPr>
+          <w:rFonts w:ascii="Arial" w:hAnsi="Arial" w:cs="Arial"/>
+          <w:color w:val="4472C4" w:themeColor="accent1"/>
+          <w:sz w:val="24"/>
+          <w:szCs w:val="24"/>
+        </w:rPr>
+        <w:t xml:space="preserve">Gráfico: Pastel con los rangos de edades de los </w:t>
+      </w:r>
+      <w:r>
+        <w:rPr>
+          <w:rFonts w:ascii="Arial" w:hAnsi="Arial" w:cs="Arial"/>
+          <w:color w:val="4472C4" w:themeColor="accent1"/>
+          <w:sz w:val="24"/>
+          <w:szCs w:val="24"/>
+        </w:rPr>
+        <w:t>alumnos</w:t>
+      </w:r>
+    </w:p>
+    <w:p>
+      <w:pPr>
+        <w:pStyle w:val="ListParagraph"/>
+        <w:numPr>
+          <w:ilvl w:val="1"/>
+          <w:numId w:val="3"/>
+        </w:numPr>
+        <w:jc w:val="both"/>
+        <w:rPr>
+          <w:rFonts w:ascii="Arial" w:hAnsi="Arial" w:cs="Arial"/>
+          <w:color w:val="4472C4" w:themeColor="accent1"/>
+          <w:sz w:val="24"/>
+          <w:szCs w:val="24"/>
+        </w:rPr>
+      </w:pPr>
+      <w:r>
+        <w:rPr>
+          <w:rFonts w:ascii="Arial" w:hAnsi="Arial" w:cs="Arial"/>
+          <w:color w:val="4472C4" w:themeColor="accent1"/>
+          <w:sz w:val="24"/>
+          <w:szCs w:val="24"/>
+        </w:rPr>
+        <w:t>Filtros: familia, grado, especialidad</w:t>
+      </w:r>
+    </w:p>
+    <w:p>
+      <w:pPr>
+        <w:pStyle w:val="ListParagraph"/>
+        <w:ind w:left="1440"/>
+        <w:jc w:val="both"/>
+        <w:rPr>
+          <w:rFonts w:ascii="Arial" w:hAnsi="Arial" w:cs="Arial"/>
+          <w:color w:val="4472C4" w:themeColor="accent1"/>
+          <w:sz w:val="24"/>
+          <w:szCs w:val="24"/>
+        </w:rPr>
+      </w:pPr>
+    </w:p>
+    <w:p>
+      <w:pPr>
+        <w:jc w:val="both"/>
+        <w:rPr>
+          <w:rFonts w:ascii="Arial" w:hAnsi="Arial" w:cs="Arial"/>
+          <w:color w:val="4472C4" w:themeColor="accent1"/>
+          <w:sz w:val="24"/>
+          <w:szCs w:val="24"/>
+        </w:rPr>
+      </w:pPr>
+      <w:r>
+        <w:rPr>
+          <w:rFonts w:ascii="Arial" w:hAnsi="Arial" w:cs="Arial"/>
+          <w:color w:val="4472C4" w:themeColor="accent1"/>
+          <w:sz w:val="24"/>
+          <w:szCs w:val="24"/>
+        </w:rPr>
+        <w:t xml:space="preserve">Nota: Todas las páginas (menos la portada y el índice) tendrán un botón para navegar a la siguiente página y </w:t>
+      </w:r>
+      <w:r>
+        <w:rPr>
+          <w:rFonts w:ascii="Arial" w:hAnsi="Arial" w:cs="Arial"/>
+          <w:color w:val="4472C4" w:themeColor="accent1"/>
+          <w:sz w:val="24"/>
+          <w:szCs w:val="24"/>
+        </w:rPr>
+        <w:t>otro para volver a</w:t>
+      </w:r>
+      <w:r>
+        <w:rPr>
+          <w:rFonts w:ascii="Arial" w:hAnsi="Arial" w:cs="Arial"/>
+          <w:color w:val="4472C4" w:themeColor="accent1"/>
+          <w:sz w:val="24"/>
+          <w:szCs w:val="24"/>
+        </w:rPr>
+        <w:t>l índice.</w:t>
+      </w:r>
+    </w:p>
+    <w:p>
+      <w:pPr>
+        <w:pStyle w:val="ListParagraph"/>
+        <w:ind w:left="0"/>
         <w:jc w:val="both"/>
         <w:rPr>
           <w:rFonts w:ascii="Arial" w:hAnsi="Arial" w:cs="Arial"/>
@@ -3466,8 +4112,8 @@
   <w:abstractNum w:abstractNumId="3" w15:restartNumberingAfterBreak="0">
     <w:nsid w:val="3560577C"/>
     <w:multiLevelType w:val="hybridMultilevel"/>
-    <w:tmpl w:val="DC6253FC"/>
-    <w:lvl w:ilvl="0" w:tplc="4F3E4D9C">
+    <w:tmpl w:val="2CA8AF1E"/>
+    <w:lvl w:ilvl="0" w:tplc="8B4E9DB8">
       <w:start w:val="1"/>
       <w:numFmt w:val="bullet"/>
       <w:lvlText w:val=""/>
@@ -3477,6 +4123,7 @@
       </w:pPr>
       <w:rPr>
         <w:rFonts w:ascii="Symbol" w:eastAsiaTheme="minorHAnsi" w:hAnsi="Symbol" w:cs="Arial" w:hint="default"/>
+        <w:color w:val="4472C4" w:themeColor="accent1"/>
       </w:rPr>
     </w:lvl>
     <w:lvl w:ilvl="1" w:tplc="04090003">

</xml_diff>